<commit_message>
trabajo en descargar todas las liquidaciones, sin exito por hoy :(, pero se logra
</commit_message>
<xml_diff>
--- a/generacion_cartas/Formatos Cartas/carta_oferta_cramer_kam.docx
+++ b/generacion_cartas/Formatos Cartas/carta_oferta_cramer_kam.docx
@@ -737,8 +737,6 @@
         </w:rPr>
         <w:t>}</w:t>
       </w:r>
-      <w:bookmarkStart w:id="0" w:name="_GoBack"/>
-      <w:bookmarkEnd w:id="0"/>
       <w:r>
         <w:rPr>
           <w:rFonts w:cstheme="minorHAnsi"/>
@@ -1862,6 +1860,8 @@
         </w:rPr>
         <w:t>Estructura Anual de Remuneraciones (Se pagará una vez en el año):</w:t>
       </w:r>
+      <w:bookmarkStart w:id="0" w:name="_GoBack"/>
+      <w:bookmarkEnd w:id="0"/>
     </w:p>
     <w:tbl>
       <w:tblPr>

</xml_diff>